<commit_message>
update daily scrum report sprint 1
</commit_message>
<xml_diff>
--- a/tugas2_Sakura.docx
+++ b/tugas2_Sakura.docx
@@ -24274,7 +24274,7 @@
                 <w:szCs w:val="24"/>
                 <w:lang w:val="sv-SE"/>
               </w:rPr>
-              <w:t>Melihat dan mencoba beberapa referensi halaman dengan aplikasi figma</w:t>
+              <w:t>Melihat dan mencoba beberapa referensi halaman halaman login,, fitur ganti password, halaman lupa password, tampilan password berhasil diganti</w:t>
             </w:r>
           </w:p>
         </w:tc>
@@ -24298,7 +24298,7 @@
                 <w:sz w:val="24"/>
                 <w:szCs w:val="24"/>
               </w:rPr>
-              <w:t>Tidak ada kendala yang signifikan</w:t>
+              <w:t>Sering hapus hapus halaman karena terkadang belum cocok dengan yang di inginkan</w:t>
             </w:r>
           </w:p>
         </w:tc>
@@ -24359,7 +24359,25 @@
                 <w:szCs w:val="24"/>
                 <w:lang w:val="sv-SE"/>
               </w:rPr>
-              <w:t>Melakukan review hasil referensi dengan member lain</w:t>
+              <w:t xml:space="preserve">Mencoba mendesain untuk halaman </w:t>
+            </w:r>
+            <w:r>
+              <w:rPr>
+                <w:rFonts w:ascii="Times New Roman" w:hAnsi="Times New Roman" w:cs="Times New Roman"/>
+                <w:sz w:val="24"/>
+                <w:szCs w:val="24"/>
+                <w:lang w:val="sv-SE"/>
+              </w:rPr>
+              <w:t>login</w:t>
+            </w:r>
+            <w:r>
+              <w:rPr>
+                <w:rFonts w:ascii="Times New Roman" w:hAnsi="Times New Roman" w:cs="Times New Roman"/>
+                <w:sz w:val="24"/>
+                <w:szCs w:val="24"/>
+                <w:lang w:val="sv-SE"/>
+              </w:rPr>
+              <w:t xml:space="preserve"> dan kawan kawan</w:t>
             </w:r>
           </w:p>
         </w:tc>
@@ -24436,7 +24454,7 @@
                 <w:szCs w:val="24"/>
                 <w:lang w:val="sv-SE"/>
               </w:rPr>
-              <w:t>Mencoba mendesain untuk halaman register dan kawan kawan</w:t>
+              <w:t>Melakukan review hasil referensi dengan member lain</w:t>
             </w:r>
           </w:p>
         </w:tc>
@@ -24459,15 +24477,7 @@
                 <w:sz w:val="24"/>
                 <w:szCs w:val="24"/>
               </w:rPr>
-              <w:t>Sering hapus hapus halaman karena terkadang belum cocok dengan yang di</w:t>
-            </w:r>
-            <w:r>
-              <w:rPr>
-                <w:rFonts w:ascii="Times New Roman" w:hAnsi="Times New Roman" w:cs="Times New Roman"/>
-                <w:sz w:val="24"/>
-                <w:szCs w:val="24"/>
-              </w:rPr>
-              <w:t xml:space="preserve"> inginkan</w:t>
+              <w:t>Tidak ada kendala</w:t>
             </w:r>
           </w:p>
         </w:tc>

</xml_diff>